<commit_message>
Tercer commit, analsis de funciones para el programa
</commit_message>
<xml_diff>
--- a/Análisis Movimiento Parabolico.docx
+++ b/Análisis Movimiento Parabolico.docx
@@ -14,15 +14,14 @@
       <w:pPr>
         <w:jc w:val="center"/>
       </w:pPr>
-      <w:bookmarkStart w:id="0" w:name="_GoBack"/>
       <w:r>
         <w:rPr>
           <w:lang w:eastAsia="es-CO"/>
         </w:rPr>
         <w:drawing>
           <wp:inline distT="0" distB="0" distL="0" distR="0">
-            <wp:extent cx="5612130" cy="7482840"/>
-            <wp:effectExtent l="0" t="0" r="7620" b="3810"/>
+            <wp:extent cx="5031105" cy="7482840"/>
+            <wp:effectExtent l="0" t="0" r="0" b="3810"/>
             <wp:docPr id="1" name="Imagen 1"/>
             <wp:cNvGraphicFramePr>
               <a:graphicFrameLocks xmlns:a="http://schemas.openxmlformats.org/drawingml/2006/main" noChangeAspect="1"/>
@@ -36,6 +35,59 @@
                   </pic:nvPicPr>
                   <pic:blipFill>
                     <a:blip r:embed="rId4">
+                      <a:extLst>
+                        <a:ext uri="{28A0092B-C50C-407E-A947-70E740481C1C}">
+                          <a14:useLocalDpi xmlns:a14="http://schemas.microsoft.com/office/drawing/2010/main" val="0"/>
+                        </a:ext>
+                      </a:extLst>
+                    </a:blip>
+                    <a:stretch>
+                      <a:fillRect/>
+                    </a:stretch>
+                  </pic:blipFill>
+                  <pic:spPr>
+                    <a:xfrm>
+                      <a:off x="0" y="0"/>
+                      <a:ext cx="5031105" cy="7482840"/>
+                    </a:xfrm>
+                    <a:prstGeom prst="rect">
+                      <a:avLst/>
+                    </a:prstGeom>
+                  </pic:spPr>
+                </pic:pic>
+              </a:graphicData>
+            </a:graphic>
+          </wp:inline>
+        </w:drawing>
+      </w:r>
+    </w:p>
+    <w:p>
+      <w:pPr>
+        <w:jc w:val="center"/>
+      </w:pPr>
+      <w:bookmarkStart w:id="0" w:name="_GoBack"/>
+      <w:r>
+        <w:rPr>
+          <w:lang w:eastAsia="es-CO"/>
+        </w:rPr>
+        <w:lastRenderedPageBreak/>
+        <w:drawing>
+          <wp:inline distT="0" distB="0" distL="0" distR="0">
+            <wp:extent cx="5612130" cy="7482840"/>
+            <wp:effectExtent l="0" t="0" r="7620" b="3810"/>
+            <wp:docPr id="2" name="Imagen 2"/>
+            <wp:cNvGraphicFramePr>
+              <a:graphicFrameLocks xmlns:a="http://schemas.openxmlformats.org/drawingml/2006/main" noChangeAspect="1"/>
+            </wp:cNvGraphicFramePr>
+            <a:graphic xmlns:a="http://schemas.openxmlformats.org/drawingml/2006/main">
+              <a:graphicData uri="http://schemas.openxmlformats.org/drawingml/2006/picture">
+                <pic:pic xmlns:pic="http://schemas.openxmlformats.org/drawingml/2006/picture">
+                  <pic:nvPicPr>
+                    <pic:cNvPr id="2" name="WhatsApp Image 2020-10-17 at 3.06.04 PM.jpeg"/>
+                    <pic:cNvPicPr/>
+                  </pic:nvPicPr>
+                  <pic:blipFill>
+                    <a:blip r:embed="rId5">
                       <a:extLst>
                         <a:ext uri="{28A0092B-C50C-407E-A947-70E740481C1C}">
                           <a14:useLocalDpi xmlns:a14="http://schemas.microsoft.com/office/drawing/2010/main" val="0"/>

</xml_diff>

<commit_message>
definicion de funcion disparoofensivo
</commit_message>
<xml_diff>
--- a/Análisis Movimiento Parabolico.docx
+++ b/Análisis Movimiento Parabolico.docx
@@ -65,7 +65,6 @@
       <w:pPr>
         <w:jc w:val="center"/>
       </w:pPr>
-      <w:bookmarkStart w:id="0" w:name="_GoBack"/>
       <w:r>
         <w:rPr>
           <w:lang w:eastAsia="es-CO"/>
@@ -100,6 +99,59 @@
                   </pic:blipFill>
                   <pic:spPr>
                     <a:xfrm>
+                      <a:off x="0" y="0"/>
+                      <a:ext cx="5612130" cy="7482840"/>
+                    </a:xfrm>
+                    <a:prstGeom prst="rect">
+                      <a:avLst/>
+                    </a:prstGeom>
+                  </pic:spPr>
+                </pic:pic>
+              </a:graphicData>
+            </a:graphic>
+          </wp:inline>
+        </w:drawing>
+      </w:r>
+    </w:p>
+    <w:p>
+      <w:pPr>
+        <w:jc w:val="center"/>
+      </w:pPr>
+      <w:bookmarkStart w:id="0" w:name="_GoBack"/>
+      <w:r>
+        <w:rPr>
+          <w:lang w:eastAsia="es-CO"/>
+        </w:rPr>
+        <w:lastRenderedPageBreak/>
+        <w:drawing>
+          <wp:inline distT="0" distB="0" distL="0" distR="0">
+            <wp:extent cx="5612130" cy="7482840"/>
+            <wp:effectExtent l="0" t="1905" r="5715" b="5715"/>
+            <wp:docPr id="3" name="Imagen 3"/>
+            <wp:cNvGraphicFramePr>
+              <a:graphicFrameLocks xmlns:a="http://schemas.openxmlformats.org/drawingml/2006/main" noChangeAspect="1"/>
+            </wp:cNvGraphicFramePr>
+            <a:graphic xmlns:a="http://schemas.openxmlformats.org/drawingml/2006/main">
+              <a:graphicData uri="http://schemas.openxmlformats.org/drawingml/2006/picture">
+                <pic:pic xmlns:pic="http://schemas.openxmlformats.org/drawingml/2006/picture">
+                  <pic:nvPicPr>
+                    <pic:cNvPr id="3" name="WhatsApp Image 2020-10-17 at 3.37.33 PM.jpeg"/>
+                    <pic:cNvPicPr/>
+                  </pic:nvPicPr>
+                  <pic:blipFill>
+                    <a:blip r:embed="rId6">
+                      <a:extLst>
+                        <a:ext uri="{28A0092B-C50C-407E-A947-70E740481C1C}">
+                          <a14:useLocalDpi xmlns:a14="http://schemas.microsoft.com/office/drawing/2010/main" val="0"/>
+                        </a:ext>
+                      </a:extLst>
+                    </a:blip>
+                    <a:stretch>
+                      <a:fillRect/>
+                    </a:stretch>
+                  </pic:blipFill>
+                  <pic:spPr>
+                    <a:xfrm rot="16200000">
                       <a:off x="0" y="0"/>
                       <a:ext cx="5612130" cy="7482840"/>
                     </a:xfrm>

</xml_diff>